<commit_message>
Updating links to other interviews, updating Next Steps doc
</commit_message>
<xml_diff>
--- a/docassemble/MaineStopCollectionsLetter/data/templates/Next_Steps_Maine_Stop_Collections_Letter.docx
+++ b/docassemble/MaineStopCollectionsLetter/data/templates/Next_Steps_Maine_Stop_Collections_Letter.docx
@@ -12,7 +12,7 @@
           <w:noProof/>
         </w:rPr>
         <w:drawing>
-          <wp:inline distT="0" distB="0" distL="0" distR="0" wp14:anchorId="5683BCBD" wp14:editId="16EC76C7">
+          <wp:inline distT="0" distB="0" distL="0" distR="0" wp14:anchorId="5683BCBD" wp14:editId="3ECF0C99">
             <wp:extent cx="1028700" cy="1028700"/>
             <wp:effectExtent l="0" t="0" r="0" b="0"/>
             <wp:docPr id="1792777419" name="Picture 2" descr="A logo with a moose and text&#10;&#10;Description automatically generated"/>
@@ -225,23 +225,7 @@
           <w:sz w:val="24"/>
           <w:szCs w:val="24"/>
         </w:rPr>
-        <w:t xml:space="preserve">. </w:t>
-      </w:r>
-      <w:proofErr w:type="gramStart"/>
-      <w:r>
-        <w:rPr>
-          <w:sz w:val="24"/>
-          <w:szCs w:val="24"/>
-        </w:rPr>
-        <w:t>Very basically</w:t>
-      </w:r>
-      <w:proofErr w:type="gramEnd"/>
-      <w:r>
-        <w:rPr>
-          <w:sz w:val="24"/>
-          <w:szCs w:val="24"/>
-        </w:rPr>
-        <w:t xml:space="preserve">, it is telling the debt collector that </w:t>
+        <w:t xml:space="preserve">. Very basically, it is telling the debt collector that </w:t>
       </w:r>
       <w:r>
         <w:rPr>
@@ -584,23 +568,7 @@
           <w:sz w:val="24"/>
           <w:szCs w:val="24"/>
         </w:rPr>
-        <w:t xml:space="preserve">have recently been contacted </w:t>
-      </w:r>
-      <w:proofErr w:type="gramStart"/>
-      <w:r>
-        <w:rPr>
-          <w:sz w:val="24"/>
-          <w:szCs w:val="24"/>
-        </w:rPr>
-        <w:t>by  a</w:t>
-      </w:r>
-      <w:proofErr w:type="gramEnd"/>
-      <w:r>
-        <w:rPr>
-          <w:sz w:val="24"/>
-          <w:szCs w:val="24"/>
-        </w:rPr>
-        <w:t xml:space="preserve"> debt collector </w:t>
+        <w:t xml:space="preserve">have recently been contacted by a debt collector </w:t>
       </w:r>
       <w:r>
         <w:rPr>
@@ -2373,6 +2341,26 @@
 </file>
 
 <file path=customXml/item1.xml><?xml version="1.0" encoding="utf-8"?>
+<p:properties xmlns:p="http://schemas.microsoft.com/office/2006/metadata/properties" xmlns:xsi="http://www.w3.org/2001/XMLSchema-instance" xmlns:pc="http://schemas.microsoft.com/office/infopath/2007/PartnerControls">
+  <documentManagement>
+    <lcf76f155ced4ddcb4097134ff3c332f xmlns="fe089279-cce7-4507-8e0a-26cf680cd51b">
+      <Terms xmlns="http://schemas.microsoft.com/office/infopath/2007/PartnerControls"/>
+    </lcf76f155ced4ddcb4097134ff3c332f>
+    <TaxCatchAll xmlns="502fd2cd-f14c-4760-9a26-64de99db65d4"/>
+  </documentManagement>
+</p:properties>
+</file>
+
+<file path=customXml/item2.xml><?xml version="1.0" encoding="utf-8"?>
+<?mso-contentType ?>
+<FormTemplates xmlns="http://schemas.microsoft.com/sharepoint/v3/contenttype/forms">
+  <Display>DocumentLibraryForm</Display>
+  <Edit>DocumentLibraryForm</Edit>
+  <New>DocumentLibraryForm</New>
+</FormTemplates>
+</file>
+
+<file path=customXml/item3.xml><?xml version="1.0" encoding="utf-8"?>
 <ct:contentTypeSchema xmlns:ct="http://schemas.microsoft.com/office/2006/metadata/contentType" xmlns:ma="http://schemas.microsoft.com/office/2006/metadata/properties/metaAttributes" ct:_="" ma:_="" ma:contentTypeName="Document" ma:contentTypeID="0x01010094EA8CCF0820424FA50DCE49C2FD25FF" ma:contentTypeVersion="16" ma:contentTypeDescription="Create a new document." ma:contentTypeScope="" ma:versionID="5aef4472ac4e3fcdb8dc00a0155301b2">
   <xsd:schema xmlns:xsd="http://www.w3.org/2001/XMLSchema" xmlns:xs="http://www.w3.org/2001/XMLSchema" xmlns:p="http://schemas.microsoft.com/office/2006/metadata/properties" xmlns:ns2="fe089279-cce7-4507-8e0a-26cf680cd51b" xmlns:ns3="502fd2cd-f14c-4760-9a26-64de99db65d4" targetNamespace="http://schemas.microsoft.com/office/2006/metadata/properties" ma:root="true" ma:fieldsID="a19b0468e3e7c12f12ac709368259b03" ns2:_="" ns3:_="">
     <xsd:import namespace="fe089279-cce7-4507-8e0a-26cf680cd51b"/>
@@ -2615,27 +2603,26 @@
 </ct:contentTypeSchema>
 </file>
 
-<file path=customXml/item2.xml><?xml version="1.0" encoding="utf-8"?>
-<?mso-contentType ?>
-<FormTemplates xmlns="http://schemas.microsoft.com/sharepoint/v3/contenttype/forms">
-  <Display>DocumentLibraryForm</Display>
-  <Edit>DocumentLibraryForm</Edit>
-  <New>DocumentLibraryForm</New>
-</FormTemplates>
+<file path=customXml/itemProps1.xml><?xml version="1.0" encoding="utf-8"?>
+<ds:datastoreItem xmlns:ds="http://schemas.openxmlformats.org/officeDocument/2006/customXml" ds:itemID="{E5ACA70A-99A3-4014-AFFC-64BF7C3B575A}">
+  <ds:schemaRefs>
+    <ds:schemaRef ds:uri="http://schemas.microsoft.com/office/2006/metadata/properties"/>
+    <ds:schemaRef ds:uri="http://schemas.microsoft.com/office/infopath/2007/PartnerControls"/>
+    <ds:schemaRef ds:uri="fe089279-cce7-4507-8e0a-26cf680cd51b"/>
+    <ds:schemaRef ds:uri="502fd2cd-f14c-4760-9a26-64de99db65d4"/>
+  </ds:schemaRefs>
+</ds:datastoreItem>
 </file>
 
-<file path=customXml/item3.xml><?xml version="1.0" encoding="utf-8"?>
-<p:properties xmlns:p="http://schemas.microsoft.com/office/2006/metadata/properties" xmlns:xsi="http://www.w3.org/2001/XMLSchema-instance" xmlns:pc="http://schemas.microsoft.com/office/infopath/2007/PartnerControls">
-  <documentManagement>
-    <lcf76f155ced4ddcb4097134ff3c332f xmlns="fe089279-cce7-4507-8e0a-26cf680cd51b">
-      <Terms xmlns="http://schemas.microsoft.com/office/infopath/2007/PartnerControls"/>
-    </lcf76f155ced4ddcb4097134ff3c332f>
-    <TaxCatchAll xmlns="502fd2cd-f14c-4760-9a26-64de99db65d4"/>
-  </documentManagement>
-</p:properties>
+<file path=customXml/itemProps2.xml><?xml version="1.0" encoding="utf-8"?>
+<ds:datastoreItem xmlns:ds="http://schemas.openxmlformats.org/officeDocument/2006/customXml" ds:itemID="{6F9CE843-8303-45E8-BF72-AECB5B8945AE}">
+  <ds:schemaRefs>
+    <ds:schemaRef ds:uri="http://schemas.microsoft.com/sharepoint/v3/contenttype/forms"/>
+  </ds:schemaRefs>
+</ds:datastoreItem>
 </file>
 
-<file path=customXml/itemProps1.xml><?xml version="1.0" encoding="utf-8"?>
+<file path=customXml/itemProps3.xml><?xml version="1.0" encoding="utf-8"?>
 <ds:datastoreItem xmlns:ds="http://schemas.openxmlformats.org/officeDocument/2006/customXml" ds:itemID="{C71767F3-2F3C-410E-8C85-5E01919A4BA4}">
   <ds:schemaRefs>
     <ds:schemaRef ds:uri="http://schemas.microsoft.com/office/2006/metadata/contentType"/>
@@ -2652,29 +2639,4 @@
     <ds:schemaRef ds:uri="http://schemas.microsoft.com/internal/obd"/>
   </ds:schemaRefs>
 </ds:datastoreItem>
-</file>
-
-<file path=customXml/itemProps2.xml><?xml version="1.0" encoding="utf-8"?>
-<ds:datastoreItem xmlns:ds="http://schemas.openxmlformats.org/officeDocument/2006/customXml" ds:itemID="{6F9CE843-8303-45E8-BF72-AECB5B8945AE}">
-  <ds:schemaRefs>
-    <ds:schemaRef ds:uri="http://schemas.microsoft.com/sharepoint/v3/contenttype/forms"/>
-  </ds:schemaRefs>
-</ds:datastoreItem>
-</file>
-
-<file path=customXml/itemProps3.xml><?xml version="1.0" encoding="utf-8"?>
-<ds:datastoreItem xmlns:ds="http://schemas.openxmlformats.org/officeDocument/2006/customXml" ds:itemID="{E5ACA70A-99A3-4014-AFFC-64BF7C3B575A}">
-  <ds:schemaRefs>
-    <ds:schemaRef ds:uri="http://purl.org/dc/elements/1.1/"/>
-    <ds:schemaRef ds:uri="http://schemas.microsoft.com/office/2006/metadata/properties"/>
-    <ds:schemaRef ds:uri="http://schemas.openxmlformats.org/package/2006/metadata/core-properties"/>
-    <ds:schemaRef ds:uri="http://www.w3.org/XML/1998/namespace"/>
-    <ds:schemaRef ds:uri="http://schemas.microsoft.com/office/2006/documentManagement/types"/>
-    <ds:schemaRef ds:uri="502fd2cd-f14c-4760-9a26-64de99db65d4"/>
-    <ds:schemaRef ds:uri="http://purl.org/dc/dcmitype/"/>
-    <ds:schemaRef ds:uri="http://purl.org/dc/terms/"/>
-    <ds:schemaRef ds:uri="http://schemas.microsoft.com/office/infopath/2007/PartnerControls"/>
-    <ds:schemaRef ds:uri="fe089279-cce7-4507-8e0a-26cf680cd51b"/>
-  </ds:schemaRefs>
-</ds:datastoreItem>
 </file>
</xml_diff>